<commit_message>
Primera revisión del archivo de informe
Se han agregado los métodos solicitados al UML, se han borrado tablas innecesarias, y se ha agregado la clase Estacion de transferencia (EstacionTransfer)
</commit_message>
<xml_diff>
--- a/InformeII.docx
+++ b/InformeII.docx
@@ -2,31 +2,14 @@
 <file path=word/document.xml><?xml version="1.0" encoding="utf-8"?>
 <w:document xmlns:wpc="http://schemas.microsoft.com/office/word/2010/wordprocessingCanvas" xmlns:mc="http://schemas.openxmlformats.org/markup-compatibility/2006" xmlns:o="urn:schemas-microsoft-com:office:office" xmlns:r="http://schemas.openxmlformats.org/officeDocument/2006/relationships" xmlns:m="http://schemas.openxmlformats.org/officeDocument/2006/math" xmlns:v="urn:schemas-microsoft-com:vml" xmlns:wp14="http://schemas.microsoft.com/office/word/2010/wordprocessingDrawing" xmlns:wp="http://schemas.openxmlformats.org/drawingml/2006/wordprocessingDrawing" xmlns:w10="urn:schemas-microsoft-com:office:word" xmlns:w="http://schemas.openxmlformats.org/wordprocessingml/2006/main" xmlns:w14="http://schemas.microsoft.com/office/word/2010/wordml" xmlns:w15="http://schemas.microsoft.com/office/word/2012/wordml" xmlns:wpg="http://schemas.microsoft.com/office/word/2010/wordprocessingGroup" xmlns:wpi="http://schemas.microsoft.com/office/word/2010/wordprocessingInk" xmlns:wne="http://schemas.microsoft.com/office/word/2006/wordml" xmlns:wps="http://schemas.microsoft.com/office/word/2010/wordprocessingShape" xmlns:w16se="http://schemas.microsoft.com/office/word/2015/wordml/symex" xmlns:w16cid="http://schemas.microsoft.com/office/word/2016/wordml/cid" xmlns:w16="http://schemas.microsoft.com/office/word/2018/wordml" xmlns:w16cex="http://schemas.microsoft.com/office/word/2018/wordml/cex" xmlns:w16sdtdh="http://schemas.microsoft.com/office/word/2020/wordml/sdtdatahash" xmlns:a="http://schemas.openxmlformats.org/drawingml/2006/main" mc:Ignorable="w14 w15 wp14 w16se w16cid w16 w16cex w16sdtdh">
   <w:body>
-    <w:p xmlns:wp14="http://schemas.microsoft.com/office/word/2010/wordml" wp14:paraId="5C1A07E2" wp14:textId="45F549EA">
+    <w:p xmlns:wp14="http://schemas.microsoft.com/office/word/2010/wordml" wp14:paraId="5C1A07E2" wp14:textId="3631AE27">
       <w:r>
         <w:rPr/>
-        <w:t>Desafio II</w:t>
-      </w:r>
-    </w:p>
-    <w:p>
-      <w:pPr>
-        <w:pStyle w:val="Normal"/>
-      </w:pPr>
+        <w:t>Desafío</w:t>
+      </w:r>
       <w:r>
         <w:rPr/>
-        <w:t xml:space="preserve">Se han de crear tres clases inicialmente, las cuales contendrán los atributos y </w:t>
-      </w:r>
-      <w:r>
-        <w:rPr/>
-        <w:t>métodos</w:t>
-      </w:r>
-      <w:r>
-        <w:rPr/>
-        <w:t xml:space="preserve"> necesarios para ofrecer al usuario l</w:t>
-      </w:r>
-      <w:r>
-        <w:rPr/>
-        <w:t>as características solicitadas en los requisitos del cliente.</w:t>
+        <w:t xml:space="preserve"> II</w:t>
       </w:r>
     </w:p>
     <w:p>
@@ -34,276 +17,193 @@
         <w:pStyle w:val="Normal"/>
       </w:pPr>
     </w:p>
-    <w:tbl>
-      <w:tblPr>
-        <w:tblStyle w:val="TableGrid"/>
-        <w:tblW w:w="0" w:type="auto"/>
-        <w:tblBorders>
-          <w:top w:val="none" w:color="000000" w:themeColor="text1" w:sz="12"/>
-          <w:left w:val="none" w:color="000000" w:themeColor="text1" w:sz="12"/>
-          <w:bottom w:val="none" w:color="000000" w:themeColor="text1" w:sz="12"/>
-          <w:right w:val="none" w:color="000000" w:themeColor="text1" w:sz="12"/>
-          <w:insideH w:val="none" w:color="000000" w:themeColor="text1" w:sz="12"/>
-          <w:insideV w:val="none" w:color="000000" w:themeColor="text1" w:sz="12"/>
-        </w:tblBorders>
-        <w:tblLayout w:type="fixed"/>
-        <w:tblLook w:val="06A0" w:firstRow="1" w:lastRow="0" w:firstColumn="1" w:lastColumn="0" w:noHBand="1" w:noVBand="1"/>
-      </w:tblPr>
-      <w:tblGrid>
-        <w:gridCol w:w="3005"/>
-        <w:gridCol w:w="3005"/>
-        <w:gridCol w:w="3005"/>
-      </w:tblGrid>
-      <w:tr>
-        <w:trPr>
-          <w:trHeight w:val="300"/>
-        </w:trPr>
-        <w:tc>
-          <w:tcPr>
-            <w:tcW w:w="3005" w:type="dxa"/>
-            <w:tcMar/>
-          </w:tcPr>
-          <w:tbl>
-            <w:tblPr>
-              <w:tblStyle w:val="TableGrid"/>
-              <w:tblW w:w="0" w:type="auto"/>
-              <w:tblLayout w:type="fixed"/>
-              <w:tblLook w:val="06A0" w:firstRow="1" w:lastRow="0" w:firstColumn="1" w:lastColumn="0" w:noHBand="1" w:noVBand="1"/>
-            </w:tblPr>
-            <w:tblGrid>
-              <w:gridCol w:w="1701"/>
-            </w:tblGrid>
-            <w:tr>
-              <w:trPr>
-                <w:trHeight w:val="300"/>
-              </w:trPr>
-              <w:tc>
-                <w:tcPr>
-                  <w:tcW w:w="1701" w:type="dxa"/>
-                  <w:tcMar/>
-                </w:tcPr>
-                <w:p>
-                  <w:pPr>
-                    <w:pStyle w:val="Normal"/>
-                  </w:pPr>
-                  <w:r>
-                    <w:rPr/>
-                    <w:t>R</w:t>
-                  </w:r>
-                  <w:r>
-                    <w:rPr/>
-                    <w:t>ed</w:t>
-                  </w:r>
-                </w:p>
-              </w:tc>
-            </w:tr>
-            <w:tr>
-              <w:trPr>
-                <w:trHeight w:val="600"/>
-              </w:trPr>
-              <w:tc>
-                <w:tcPr>
-                  <w:tcW w:w="1701" w:type="dxa"/>
-                  <w:tcMar/>
-                </w:tcPr>
-                <w:p>
-                  <w:pPr>
-                    <w:pStyle w:val="Normal"/>
-                  </w:pPr>
-                </w:p>
-              </w:tc>
-            </w:tr>
-            <w:tr>
-              <w:trPr>
-                <w:trHeight w:val="600"/>
-              </w:trPr>
-              <w:tc>
-                <w:tcPr>
-                  <w:tcW w:w="1701" w:type="dxa"/>
-                  <w:tcMar/>
-                </w:tcPr>
-                <w:p>
-                  <w:pPr>
-                    <w:pStyle w:val="Normal"/>
-                  </w:pPr>
-                </w:p>
-              </w:tc>
-            </w:tr>
-          </w:tbl>
-          <w:p>
-            <w:pPr>
-              <w:pStyle w:val="Normal"/>
-            </w:pPr>
-          </w:p>
-        </w:tc>
-        <w:tc>
-          <w:tcPr>
-            <w:tcW w:w="3005" w:type="dxa"/>
-            <w:tcMar/>
-          </w:tcPr>
-          <w:tbl>
-            <w:tblPr>
-              <w:tblStyle w:val="TableGrid"/>
-              <w:tblW w:w="0" w:type="auto"/>
-              <w:tblLayout w:type="fixed"/>
-              <w:tblLook w:val="06A0" w:firstRow="1" w:lastRow="0" w:firstColumn="1" w:lastColumn="0" w:noHBand="1" w:noVBand="1"/>
-            </w:tblPr>
-            <w:tblGrid>
-              <w:gridCol w:w="1701"/>
-            </w:tblGrid>
-            <w:tr>
-              <w:trPr>
-                <w:trHeight w:val="300"/>
-              </w:trPr>
-              <w:tc>
-                <w:tcPr>
-                  <w:tcW w:w="1701" w:type="dxa"/>
-                  <w:tcMar/>
-                </w:tcPr>
-                <w:p>
-                  <w:pPr>
-                    <w:pStyle w:val="Normal"/>
-                  </w:pPr>
-                  <w:r>
-                    <w:rPr/>
-                    <w:t>L</w:t>
-                  </w:r>
-                  <w:r>
-                    <w:rPr/>
-                    <w:t>inea</w:t>
-                  </w:r>
-                </w:p>
-              </w:tc>
-            </w:tr>
-            <w:tr>
-              <w:trPr>
-                <w:trHeight w:val="600"/>
-              </w:trPr>
-              <w:tc>
-                <w:tcPr>
-                  <w:tcW w:w="1701" w:type="dxa"/>
-                  <w:tcMar/>
-                </w:tcPr>
-                <w:p>
-                  <w:pPr>
-                    <w:pStyle w:val="Normal"/>
-                  </w:pPr>
-                </w:p>
-              </w:tc>
-            </w:tr>
-            <w:tr>
-              <w:trPr>
-                <w:trHeight w:val="600"/>
-              </w:trPr>
-              <w:tc>
-                <w:tcPr>
-                  <w:tcW w:w="1701" w:type="dxa"/>
-                  <w:tcMar/>
-                </w:tcPr>
-                <w:p>
-                  <w:pPr>
-                    <w:pStyle w:val="Normal"/>
-                  </w:pPr>
-                </w:p>
-              </w:tc>
-            </w:tr>
-          </w:tbl>
-          <w:p>
-            <w:pPr>
-              <w:pStyle w:val="Normal"/>
-            </w:pPr>
-          </w:p>
-          <w:p>
-            <w:pPr>
-              <w:pStyle w:val="Normal"/>
-            </w:pPr>
-          </w:p>
-          <w:p>
-            <w:pPr>
-              <w:pStyle w:val="Normal"/>
-            </w:pPr>
-          </w:p>
-        </w:tc>
-        <w:tc>
-          <w:tcPr>
-            <w:tcW w:w="3005" w:type="dxa"/>
-            <w:tcMar/>
-          </w:tcPr>
-          <w:tbl>
-            <w:tblPr>
-              <w:tblStyle w:val="TableGrid"/>
-              <w:tblW w:w="0" w:type="auto"/>
-              <w:tblLayout w:type="fixed"/>
-              <w:tblLook w:val="06A0" w:firstRow="1" w:lastRow="0" w:firstColumn="1" w:lastColumn="0" w:noHBand="1" w:noVBand="1"/>
-            </w:tblPr>
-            <w:tblGrid>
-              <w:gridCol w:w="1701"/>
-            </w:tblGrid>
-            <w:tr>
-              <w:trPr>
-                <w:trHeight w:val="300"/>
-              </w:trPr>
-              <w:tc>
-                <w:tcPr>
-                  <w:tcW w:w="1701" w:type="dxa"/>
-                  <w:tcMar/>
-                </w:tcPr>
-                <w:p>
-                  <w:pPr>
-                    <w:pStyle w:val="Normal"/>
-                  </w:pPr>
-                  <w:r>
-                    <w:rPr/>
-                    <w:t>E</w:t>
-                  </w:r>
-                  <w:r>
-                    <w:rPr/>
-                    <w:t>stacion</w:t>
-                  </w:r>
-                </w:p>
-              </w:tc>
-            </w:tr>
-            <w:tr>
-              <w:trPr>
-                <w:trHeight w:val="600"/>
-              </w:trPr>
-              <w:tc>
-                <w:tcPr>
-                  <w:tcW w:w="1701" w:type="dxa"/>
-                  <w:tcMar/>
-                </w:tcPr>
-                <w:p>
-                  <w:pPr>
-                    <w:pStyle w:val="Normal"/>
-                  </w:pPr>
-                </w:p>
-              </w:tc>
-            </w:tr>
-            <w:tr>
-              <w:trPr>
-                <w:trHeight w:val="600"/>
-              </w:trPr>
-              <w:tc>
-                <w:tcPr>
-                  <w:tcW w:w="1701" w:type="dxa"/>
-                  <w:tcMar/>
-                </w:tcPr>
-                <w:p>
-                  <w:pPr>
-                    <w:pStyle w:val="Normal"/>
-                  </w:pPr>
-                </w:p>
-              </w:tc>
-            </w:tr>
-          </w:tbl>
-          <w:p>
-            <w:pPr>
-              <w:pStyle w:val="Normal"/>
-            </w:pPr>
-          </w:p>
-        </w:tc>
-      </w:tr>
-    </w:tbl>
+    <w:p>
+      <w:pPr>
+        <w:pStyle w:val="Normal"/>
+      </w:pPr>
+      <w:r>
+        <w:rPr/>
+        <w:t xml:space="preserve">Se han de crear tres clases inicialmente, las cuales contendrán los atributos y </w:t>
+      </w:r>
+      <w:r>
+        <w:rPr/>
+        <w:t>métodos</w:t>
+      </w:r>
+      <w:r>
+        <w:rPr/>
+        <w:t xml:space="preserve"> necesarios para ofrecer al usuario l</w:t>
+      </w:r>
+      <w:r>
+        <w:rPr/>
+        <w:t>as características solicitadas en los requisitos del cliente.</w:t>
+      </w:r>
+    </w:p>
+    <w:p>
+      <w:pPr>
+        <w:pStyle w:val="Normal"/>
+      </w:pPr>
+    </w:p>
+    <w:p>
+      <w:pPr>
+        <w:pStyle w:val="Normal"/>
+      </w:pPr>
+      <w:r>
+        <w:rPr/>
+        <w:t>Al agregar una estación puede estar desconectada de la red</w:t>
+      </w:r>
+      <w:r>
+        <w:rPr/>
+        <w:t>.</w:t>
+      </w:r>
+    </w:p>
+    <w:p>
+      <w:pPr>
+        <w:pStyle w:val="Normal"/>
+      </w:pPr>
+    </w:p>
+    <w:p>
+      <w:pPr>
+        <w:pStyle w:val="Normal"/>
+        <w:suppressLineNumbers w:val="0"/>
+        <w:bidi w:val="0"/>
+        <w:spacing w:before="0" w:beforeAutospacing="off" w:after="160" w:afterAutospacing="off" w:line="279" w:lineRule="auto"/>
+        <w:ind w:left="0" w:right="0"/>
+        <w:jc w:val="left"/>
+      </w:pPr>
+      <w:r>
+        <w:rPr/>
+        <w:t>Cuando se elimina una estación</w:t>
+      </w:r>
+      <w:r>
+        <w:rPr/>
+        <w:t xml:space="preserve"> intermedia</w:t>
+      </w:r>
+      <w:r>
+        <w:rPr/>
+        <w:t xml:space="preserve"> entonces </w:t>
+      </w:r>
+      <w:r>
+        <w:rPr/>
+        <w:t xml:space="preserve">se </w:t>
+      </w:r>
+      <w:r>
+        <w:rPr/>
+        <w:t>conectarán</w:t>
+      </w:r>
+      <w:r>
+        <w:rPr/>
+        <w:t xml:space="preserve"> las dos que quedan desconectadas.</w:t>
+      </w:r>
+    </w:p>
+    <w:p>
+      <w:pPr>
+        <w:pStyle w:val="Normal"/>
+        <w:suppressLineNumbers w:val="0"/>
+        <w:bidi w:val="0"/>
+        <w:spacing w:before="0" w:beforeAutospacing="off" w:after="160" w:afterAutospacing="off" w:line="279" w:lineRule="auto"/>
+        <w:ind w:left="0" w:right="0"/>
+        <w:jc w:val="left"/>
+      </w:pPr>
+    </w:p>
+    <w:p>
+      <w:pPr>
+        <w:pStyle w:val="Normal"/>
+        <w:suppressLineNumbers w:val="0"/>
+        <w:bidi w:val="0"/>
+        <w:spacing w:before="0" w:beforeAutospacing="off" w:after="160" w:afterAutospacing="off" w:line="279" w:lineRule="auto"/>
+        <w:ind w:left="0" w:right="0"/>
+        <w:jc w:val="left"/>
+      </w:pPr>
+      <w:r>
+        <w:rPr/>
+        <w:t xml:space="preserve">Si una red tiene más de una línea, estas no pueden estar desconectadas. Esto nos obliga a que cada </w:t>
+      </w:r>
+      <w:r>
+        <w:rPr/>
+        <w:t>línea</w:t>
+      </w:r>
+      <w:r>
+        <w:rPr/>
+        <w:t xml:space="preserve"> </w:t>
+      </w:r>
+      <w:r>
+        <w:rPr/>
+        <w:t xml:space="preserve">(cuando hay más de una) </w:t>
+      </w:r>
+      <w:r>
+        <w:rPr/>
+        <w:t>deberá tener al menos una estación de transferencia.</w:t>
+      </w:r>
+      <w:r>
+        <w:rPr/>
+        <w:t xml:space="preserve"> </w:t>
+      </w:r>
+    </w:p>
+    <w:p>
+      <w:pPr>
+        <w:pStyle w:val="Normal"/>
+        <w:suppressLineNumbers w:val="0"/>
+        <w:bidi w:val="0"/>
+        <w:spacing w:before="0" w:beforeAutospacing="off" w:after="160" w:afterAutospacing="off" w:line="279" w:lineRule="auto"/>
+        <w:ind w:left="0" w:right="0"/>
+        <w:jc w:val="left"/>
+      </w:pPr>
+    </w:p>
+    <w:p>
+      <w:pPr>
+        <w:pStyle w:val="Normal"/>
+        <w:suppressLineNumbers w:val="0"/>
+        <w:bidi w:val="0"/>
+        <w:spacing w:before="0" w:beforeAutospacing="off" w:after="160" w:afterAutospacing="off" w:line="279" w:lineRule="auto"/>
+        <w:ind w:left="0" w:right="0"/>
+        <w:jc w:val="left"/>
+      </w:pPr>
+    </w:p>
+    <w:p>
+      <w:r>
+        <w:br w:type="page"/>
+      </w:r>
+    </w:p>
+    <w:p>
+      <w:pPr>
+        <w:pStyle w:val="Normal"/>
+        <w:suppressLineNumbers w:val="0"/>
+        <w:bidi w:val="0"/>
+        <w:spacing w:before="0" w:beforeAutospacing="off" w:after="160" w:afterAutospacing="off" w:line="279" w:lineRule="auto"/>
+        <w:ind w:left="0" w:right="0"/>
+        <w:jc w:val="left"/>
+      </w:pPr>
+    </w:p>
+    <w:p>
+      <w:pPr>
+        <w:pStyle w:val="Normal"/>
+        <w:suppressLineNumbers w:val="0"/>
+        <w:bidi w:val="0"/>
+        <w:spacing w:before="0" w:beforeAutospacing="off" w:after="160" w:afterAutospacing="off" w:line="279" w:lineRule="auto"/>
+        <w:ind w:left="0" w:right="0"/>
+        <w:jc w:val="left"/>
+      </w:pPr>
+    </w:p>
+    <w:p>
+      <w:pPr>
+        <w:pStyle w:val="Normal"/>
+        <w:suppressLineNumbers w:val="0"/>
+        <w:bidi w:val="0"/>
+        <w:spacing w:before="0" w:beforeAutospacing="off" w:after="160" w:afterAutospacing="off" w:line="279" w:lineRule="auto"/>
+        <w:ind w:left="0" w:right="0"/>
+        <w:jc w:val="left"/>
+      </w:pPr>
+    </w:p>
+    <w:p>
+      <w:pPr>
+        <w:pStyle w:val="Normal"/>
+      </w:pPr>
+    </w:p>
+    <w:p>
+      <w:pPr>
+        <w:pStyle w:val="Normal"/>
+      </w:pPr>
+    </w:p>
     <w:p>
       <w:pPr>
         <w:pStyle w:val="Normal"/>
@@ -315,10 +215,10 @@
         <mc:AlternateContent xmlns:mc="http://schemas.openxmlformats.org/markup-compatibility/2006">
           <mc:Choice xmlns:mc="http://schemas.openxmlformats.org/markup-compatibility/2006" Requires="wpg">
             <w:drawing xmlns:w="http://schemas.openxmlformats.org/wordprocessingml/2006/main">
-              <wp:inline xmlns:wp="http://schemas.openxmlformats.org/drawingml/2006/wordprocessingDrawing" xmlns:wp14="http://schemas.microsoft.com/office/word/2010/wordprocessingDrawing" distT="0" distB="0" distL="0" distR="0" wp14:anchorId="5EE6C27A" wp14:editId="15764DF7">
-                <wp:extent xmlns:wp="http://schemas.openxmlformats.org/drawingml/2006/wordprocessingDrawing" cx="5567046" cy="2356483"/>
-                <wp:effectExtent xmlns:wp="http://schemas.openxmlformats.org/drawingml/2006/wordprocessingDrawing" l="0" t="0" r="14605" b="25400"/>
-                <wp:docPr xmlns:wp="http://schemas.openxmlformats.org/drawingml/2006/wordprocessingDrawing" id="1616058025" name="Grupo 3"/>
+              <wp:inline xmlns:wp="http://schemas.openxmlformats.org/drawingml/2006/wordprocessingDrawing" xmlns:wp14="http://schemas.microsoft.com/office/word/2010/wordprocessingDrawing" distT="0" distB="0" distL="0" distR="0" wp14:anchorId="69A46769" wp14:editId="41D2C035">
+                <wp:extent xmlns:wp="http://schemas.openxmlformats.org/drawingml/2006/wordprocessingDrawing" cx="5465447" cy="2388872"/>
+                <wp:effectExtent xmlns:wp="http://schemas.openxmlformats.org/drawingml/2006/wordprocessingDrawing" l="0" t="0" r="20955" b="11430"/>
+                <wp:docPr xmlns:wp="http://schemas.openxmlformats.org/drawingml/2006/wordprocessingDrawing" id="1481885945" name="Grupo 3"/>
                 <wp:cNvGraphicFramePr xmlns:wp="http://schemas.openxmlformats.org/drawingml/2006/wordprocessingDrawing"/>
                 <a:graphic xmlns:a="http://schemas.openxmlformats.org/drawingml/2006/main">
                   <a:graphicData uri="http://schemas.microsoft.com/office/word/2010/wordprocessingGroup">
@@ -327,9 +227,9 @@
                       <wpg:grpSpPr>
                         <a:xfrm>
                           <a:off x="0" y="0"/>
-                          <a:ext cx="5567046" cy="2356483"/>
+                          <a:ext cx="5465447" cy="2388872"/>
                           <a:chOff x="0" y="0"/>
-                          <a:chExt cx="5567494" cy="2357104"/>
+                          <a:chExt cx="5466078" cy="2388872"/>
                         </a:xfrm>
                       </wpg:grpSpPr>
                       <wps:wsp xmlns:wps="http://schemas.microsoft.com/office/word/2010/wordprocessingShape">
@@ -338,7 +238,7 @@
                         <wps:spPr>
                           <a:xfrm>
                             <a:off x="1083" y="0"/>
-                            <a:ext cx="1194444" cy="477900"/>
+                            <a:ext cx="1194133" cy="477611"/>
                           </a:xfrm>
                           <a:prstGeom prst="rect">
                             <a:avLst/>
@@ -356,7 +256,7 @@
                           <w:txbxContent xmlns:w="http://schemas.openxmlformats.org/wordprocessingml/2006/main">
                             <w:p>
                               <w:pPr>
-                                <w:spacing w:line="256" w:lineRule="auto"/>
+                                <w:spacing w:line="252" w:lineRule="auto"/>
                                 <w:rPr>
                                   <w:rFonts w:ascii="Calibri" w:hAnsi="Calibri" w:cs="Calibri"/>
                                   <w:color w:val="000000"/>
@@ -383,8 +283,8 @@
                         <wps:cNvSpPr/>
                         <wps:spPr>
                           <a:xfrm>
-                            <a:off x="1083" y="2566"/>
-                            <a:ext cx="1506654" cy="475334"/>
+                            <a:off x="1083" y="2565"/>
+                            <a:ext cx="1506262" cy="475046"/>
                           </a:xfrm>
                           <a:prstGeom prst="rect">
                             <a:avLst/>
@@ -402,7 +302,7 @@
                           <w:txbxContent xmlns:w="http://schemas.openxmlformats.org/wordprocessingml/2006/main">
                             <w:p>
                               <w:pPr>
-                                <w:spacing w:line="254" w:lineRule="auto"/>
+                                <w:spacing w:line="252" w:lineRule="auto"/>
                                 <w:rPr>
                                   <w:rFonts w:ascii="Calibri" w:hAnsi="Calibri" w:cs="Calibri"/>
                                   <w:color w:val="000000"/>
@@ -429,8 +329,8 @@
                         <wps:cNvSpPr/>
                         <wps:spPr>
                           <a:xfrm>
-                            <a:off x="6723" y="474589"/>
-                            <a:ext cx="1501014" cy="750408"/>
+                            <a:off x="6722" y="474302"/>
+                            <a:ext cx="1500623" cy="749954"/>
                           </a:xfrm>
                           <a:prstGeom prst="rect">
                             <a:avLst/>
@@ -448,7 +348,7 @@
                           <w:txbxContent xmlns:w="http://schemas.openxmlformats.org/wordprocessingml/2006/main">
                             <w:p>
                               <w:pPr>
-                                <w:spacing w:line="254" w:lineRule="auto"/>
+                                <w:spacing w:line="252" w:lineRule="auto"/>
                                 <w:rPr>
                                   <w:rFonts w:ascii="Calibri" w:hAnsi="Calibri" w:cs="Calibri"/>
                                   <w:color w:val="000000"/>
@@ -475,8 +375,8 @@
                         <wps:cNvSpPr/>
                         <wps:spPr>
                           <a:xfrm>
-                            <a:off x="2346412" y="2566"/>
-                            <a:ext cx="1696264" cy="472022"/>
+                            <a:off x="2128839" y="43989"/>
+                            <a:ext cx="1695823" cy="471736"/>
                           </a:xfrm>
                           <a:prstGeom prst="rect">
                             <a:avLst/>
@@ -494,7 +394,7 @@
                           <w:txbxContent xmlns:w="http://schemas.openxmlformats.org/wordprocessingml/2006/main">
                             <w:p>
                               <w:pPr>
-                                <w:spacing w:line="254" w:lineRule="auto"/>
+                                <w:spacing w:line="252" w:lineRule="auto"/>
                                 <w:rPr>
                                   <w:rFonts w:ascii="Calibri" w:hAnsi="Calibri" w:cs="Calibri"/>
                                   <w:color w:val="000000"/>
@@ -521,8 +421,8 @@
                         <wps:cNvSpPr/>
                         <wps:spPr>
                           <a:xfrm>
-                            <a:off x="4373049" y="2566"/>
-                            <a:ext cx="1194444" cy="2030704"/>
+                            <a:off x="4268751" y="43989"/>
+                            <a:ext cx="1194133" cy="488321"/>
                           </a:xfrm>
                           <a:prstGeom prst="rect">
                             <a:avLst/>
@@ -540,7 +440,7 @@
                           <w:txbxContent xmlns:w="http://schemas.openxmlformats.org/wordprocessingml/2006/main">
                             <w:p>
                               <w:pPr>
-                                <w:spacing w:line="254" w:lineRule="auto"/>
+                                <w:spacing w:line="252" w:lineRule="auto"/>
                                 <w:rPr>
                                   <w:rFonts w:ascii="Calibri" w:hAnsi="Calibri" w:cs="Calibri"/>
                                   <w:color w:val="000000"/>
@@ -567,8 +467,8 @@
                         <wps:cNvSpPr/>
                         <wps:spPr>
                           <a:xfrm>
-                            <a:off x="2346412" y="474588"/>
-                            <a:ext cx="1696264" cy="750408"/>
+                            <a:off x="2128839" y="515725"/>
+                            <a:ext cx="1695823" cy="749954"/>
                           </a:xfrm>
                           <a:prstGeom prst="rect">
                             <a:avLst/>
@@ -586,7 +486,7 @@
                           <w:txbxContent xmlns:w="http://schemas.openxmlformats.org/wordprocessingml/2006/main">
                             <w:p>
                               <w:pPr>
-                                <w:spacing w:line="254" w:lineRule="auto"/>
+                                <w:spacing w:line="252" w:lineRule="auto"/>
                                 <w:rPr>
                                   <w:rFonts w:ascii="Calibri" w:hAnsi="Calibri" w:cs="Calibri"/>
                                   <w:color w:val="000000"/>
@@ -606,7 +506,7 @@
                             </w:p>
                             <w:p>
                               <w:pPr>
-                                <w:spacing w:line="254" w:lineRule="auto"/>
+                                <w:spacing w:line="252" w:lineRule="auto"/>
                                 <w:rPr>
                                   <w:rFonts w:ascii="Calibri" w:hAnsi="Calibri" w:cs="Calibri"/>
                                   <w:color w:val="000000"/>
@@ -631,8 +531,8 @@
                         <wps:cNvSpPr/>
                         <wps:spPr>
                           <a:xfrm>
-                            <a:off x="4375050" y="477900"/>
-                            <a:ext cx="1192444" cy="750408"/>
+                            <a:off x="4270749" y="533275"/>
+                            <a:ext cx="1192133" cy="749954"/>
                           </a:xfrm>
                           <a:prstGeom prst="rect">
                             <a:avLst/>
@@ -650,7 +550,7 @@
                           <w:txbxContent xmlns:w="http://schemas.openxmlformats.org/wordprocessingml/2006/main">
                             <w:p>
                               <w:pPr>
-                                <w:spacing w:line="254" w:lineRule="auto"/>
+                                <w:spacing w:line="252" w:lineRule="auto"/>
                                 <w:rPr>
                                   <w:rFonts w:ascii="Calibri" w:hAnsi="Calibri" w:cs="Calibri"/>
                                   <w:color w:val="000000"/>
@@ -670,7 +570,7 @@
                             </w:p>
                             <w:p>
                               <w:pPr>
-                                <w:spacing w:line="254" w:lineRule="auto"/>
+                                <w:spacing w:line="252" w:lineRule="auto"/>
                                 <w:rPr>
                                   <w:rFonts w:ascii="Calibri" w:hAnsi="Calibri" w:cs="Calibri"/>
                                   <w:color w:val="000000"/>
@@ -695,8 +595,8 @@
                         <wps:cNvSpPr/>
                         <wps:spPr>
                           <a:xfrm>
-                            <a:off x="0" y="1228183"/>
-                            <a:ext cx="1507736" cy="1128921"/>
+                            <a:off x="0" y="1227440"/>
+                            <a:ext cx="1507344" cy="1128238"/>
                           </a:xfrm>
                           <a:prstGeom prst="rect">
                             <a:avLst/>
@@ -714,7 +614,7 @@
                           <w:txbxContent xmlns:w="http://schemas.openxmlformats.org/wordprocessingml/2006/main">
                             <w:p>
                               <w:pPr>
-                                <w:spacing w:line="256" w:lineRule="auto"/>
+                                <w:spacing w:line="252" w:lineRule="auto"/>
                                 <w:rPr>
                                   <w:rFonts w:ascii="Calibri" w:hAnsi="Calibri" w:cs="Calibri"/>
                                   <w:color w:val="000000"/>
@@ -734,7 +634,7 @@
                             </w:p>
                             <w:p>
                               <w:pPr>
-                                <w:spacing w:line="256" w:lineRule="auto"/>
+                                <w:spacing w:line="252" w:lineRule="auto"/>
                                 <w:rPr>
                                   <w:rFonts w:ascii="Calibri" w:hAnsi="Calibri" w:cs="Calibri"/>
                                   <w:color w:val="000000"/>
@@ -752,7 +652,7 @@
                             </w:p>
                             <w:p>
                               <w:pPr>
-                                <w:spacing w:line="256" w:lineRule="auto"/>
+                                <w:spacing w:line="252" w:lineRule="auto"/>
                                 <w:rPr>
                                   <w:rFonts w:ascii="Calibri" w:hAnsi="Calibri" w:cs="Calibri"/>
                                   <w:color w:val="000000"/>
@@ -777,8 +677,8 @@
                         <wps:cNvSpPr/>
                         <wps:spPr>
                           <a:xfrm>
-                            <a:off x="2345156" y="1231412"/>
-                            <a:ext cx="1705880" cy="1117456"/>
+                            <a:off x="2127584" y="1272092"/>
+                            <a:ext cx="1705436" cy="1116780"/>
                           </a:xfrm>
                           <a:prstGeom prst="rect">
                             <a:avLst/>
@@ -796,6 +696,664 @@
                           <w:txbxContent xmlns:w="http://schemas.openxmlformats.org/wordprocessingml/2006/main">
                             <w:p>
                               <w:pPr>
+                                <w:spacing w:line="252" w:lineRule="auto"/>
+                                <w:rPr>
+                                  <w:rFonts w:ascii="Calibri" w:hAnsi="Calibri" w:cs="Calibri"/>
+                                  <w:color w:val="000000"/>
+                                  <w:kern w:val="0"/>
+                                  <w:lang w:val="en-US"/>
+                                  <w14:ligatures xmlns:w14="http://schemas.microsoft.com/office/word/2010/wordml" w14:val="none"/>
+                                </w:rPr>
+                              </w:pPr>
+                              <w:r>
+                                <w:rPr>
+                                  <w:rFonts w:ascii="Calibri" w:hAnsi="Calibri" w:cs="Calibri"/>
+                                  <w:color w:val="000000"/>
+                                  <w:lang w:val="en-US"/>
+                                </w:rPr>
+                                <w:t>+ void agregarEstacion()</w:t>
+                              </w:r>
+                            </w:p>
+                            <w:p>
+                              <w:pPr>
+                                <w:spacing w:line="252" w:lineRule="auto"/>
+                                <w:rPr>
+                                  <w:rFonts w:ascii="Calibri" w:hAnsi="Calibri" w:cs="Calibri"/>
+                                  <w:color w:val="000000"/>
+                                  <w:lang w:val="en-US"/>
+                                </w:rPr>
+                              </w:pPr>
+                              <w:r>
+                                <w:rPr>
+                                  <w:rFonts w:ascii="Calibri" w:hAnsi="Calibri" w:cs="Calibri"/>
+                                  <w:color w:val="000000"/>
+                                  <w:lang w:val="en-US"/>
+                                </w:rPr>
+                                <w:t>+void eliminarEstacion()</w:t>
+                              </w:r>
+                            </w:p>
+                            <w:p>
+                              <w:pPr>
+                                <w:spacing w:line="252" w:lineRule="auto"/>
+                                <w:rPr>
+                                  <w:rFonts w:ascii="Calibri" w:hAnsi="Calibri" w:cs="Calibri"/>
+                                  <w:color w:val="000000"/>
+                                  <w:lang w:val="en-US"/>
+                                </w:rPr>
+                              </w:pPr>
+                              <w:r>
+                                <w:rPr>
+                                  <w:rFonts w:ascii="Calibri" w:hAnsi="Calibri" w:cs="Calibri"/>
+                                  <w:color w:val="000000"/>
+                                  <w:lang w:val="en-US"/>
+                                </w:rPr>
+                                <w:t>+contarEstaciones(Linea)</w:t>
+                              </w:r>
+                            </w:p>
+                            <w:p>
+                              <w:pPr>
+                                <w:spacing w:line="252" w:lineRule="auto"/>
+                                <w:rPr>
+                                  <w:rFonts w:ascii="Calibri" w:hAnsi="Calibri" w:cs="Calibri"/>
+                                  <w:color w:val="000000"/>
+                                  <w:lang w:val="en-US"/>
+                                </w:rPr>
+                              </w:pPr>
+                              <w:r>
+                                <w:rPr>
+                                  <w:rFonts w:ascii="Calibri" w:hAnsi="Calibri" w:cs="Calibri"/>
+                                  <w:color w:val="000000"/>
+                                  <w:lang w:val="en-US"/>
+                                </w:rPr>
+                                <w:t>+ bool consultarEstacion(Linea, Estacion)</w:t>
+                              </w:r>
+                            </w:p>
+                          </w:txbxContent>
+                        </wps:txbx>
+                        <wps:bodyPr anchor="t"/>
+                      </wps:wsp>
+                      <wps:wsp xmlns:wps="http://schemas.microsoft.com/office/word/2010/wordprocessingShape">
+                        <wps:cNvPr id="11" name="Rombo 11"/>
+                        <wps:cNvSpPr/>
+                        <wps:spPr>
+                          <a:xfrm>
+                            <a:off x="1521540" y="1209886"/>
+                            <a:ext cx="111705" cy="63836"/>
+                          </a:xfrm>
+                          <a:prstGeom prst="diamond">
+                            <a:avLst/>
+                          </a:prstGeom>
+                          <a:ln/>
+                        </wps:spPr>
+                        <wps:style>
+                          <a:lnRef idx="2">
+                            <a:schemeClr val="accent1">
+                              <a:shade val="50000"/>
+                            </a:schemeClr>
+                          </a:lnRef>
+                          <a:fillRef idx="1">
+                            <a:schemeClr val="accent1"/>
+                          </a:fillRef>
+                          <a:effectRef idx="0">
+                            <a:scrgbClr r="0" g="0" b="0"/>
+                          </a:effectRef>
+                          <a:fontRef idx="minor">
+                            <a:schemeClr val="lt1"/>
+                          </a:fontRef>
+                        </wps:style>
+                        <wps:bodyPr anchor="ctr"/>
+                      </wps:wsp>
+                      <wps:wsp xmlns:wps="http://schemas.microsoft.com/office/word/2010/wordprocessingShape">
+                        <wps:cNvPr id="12" name="Rombo 12"/>
+                        <wps:cNvSpPr/>
+                        <wps:spPr>
+                          <a:xfrm>
+                            <a:off x="1990255" y="1232262"/>
+                            <a:ext cx="111705" cy="63836"/>
+                          </a:xfrm>
+                          <a:prstGeom prst="diamond">
+                            <a:avLst/>
+                          </a:prstGeom>
+                          <a:ln/>
+                        </wps:spPr>
+                        <wps:style>
+                          <a:lnRef idx="2">
+                            <a:schemeClr val="accent1">
+                              <a:shade val="50000"/>
+                            </a:schemeClr>
+                          </a:lnRef>
+                          <a:fillRef idx="1">
+                            <a:schemeClr val="accent1"/>
+                          </a:fillRef>
+                          <a:effectRef idx="0">
+                            <a:scrgbClr r="0" g="0" b="0"/>
+                          </a:effectRef>
+                          <a:fontRef idx="minor">
+                            <a:schemeClr val="lt1"/>
+                          </a:fontRef>
+                        </wps:style>
+                        <wps:bodyPr anchor="ctr"/>
+                      </wps:wsp>
+                      <wps:wsp xmlns:wps="http://schemas.microsoft.com/office/word/2010/wordprocessingShape">
+                        <wps:cNvPr id="13" name="Rombo 13"/>
+                        <wps:cNvSpPr/>
+                        <wps:spPr>
+                          <a:xfrm>
+                            <a:off x="3837772" y="1260835"/>
+                            <a:ext cx="111705" cy="63836"/>
+                          </a:xfrm>
+                          <a:prstGeom prst="diamond">
+                            <a:avLst/>
+                          </a:prstGeom>
+                          <a:ln/>
+                        </wps:spPr>
+                        <wps:style>
+                          <a:lnRef idx="2">
+                            <a:schemeClr val="accent1">
+                              <a:shade val="50000"/>
+                            </a:schemeClr>
+                          </a:lnRef>
+                          <a:fillRef idx="1">
+                            <a:schemeClr val="accent1"/>
+                          </a:fillRef>
+                          <a:effectRef idx="0">
+                            <a:scrgbClr r="0" g="0" b="0"/>
+                          </a:effectRef>
+                          <a:fontRef idx="minor">
+                            <a:schemeClr val="lt1"/>
+                          </a:fontRef>
+                        </wps:style>
+                        <wps:bodyPr anchor="ctr"/>
+                      </wps:wsp>
+                      <wps:wsp xmlns:wps="http://schemas.microsoft.com/office/word/2010/wordprocessingShape">
+                        <wps:cNvPr id="14" name="Rombo 14"/>
+                        <wps:cNvSpPr/>
+                        <wps:spPr>
+                          <a:xfrm>
+                            <a:off x="4123471" y="1270359"/>
+                            <a:ext cx="111705" cy="63836"/>
+                          </a:xfrm>
+                          <a:prstGeom prst="diamond">
+                            <a:avLst/>
+                          </a:prstGeom>
+                          <a:ln/>
+                        </wps:spPr>
+                        <wps:style>
+                          <a:lnRef idx="2">
+                            <a:schemeClr val="accent1">
+                              <a:shade val="50000"/>
+                            </a:schemeClr>
+                          </a:lnRef>
+                          <a:fillRef idx="1">
+                            <a:schemeClr val="accent1"/>
+                          </a:fillRef>
+                          <a:effectRef idx="0">
+                            <a:scrgbClr r="0" g="0" b="0"/>
+                          </a:effectRef>
+                          <a:fontRef idx="minor">
+                            <a:schemeClr val="lt1"/>
+                          </a:fontRef>
+                        </wps:style>
+                        <wps:bodyPr anchor="ctr"/>
+                      </wps:wsp>
+                      <wps:wsp xmlns:wps="http://schemas.microsoft.com/office/word/2010/wordprocessingShape">
+                        <wps:cNvPr id="15" name="Rectángulo 15"/>
+                        <wps:cNvSpPr/>
+                        <wps:spPr>
+                          <a:xfrm>
+                            <a:off x="4271330" y="1291373"/>
+                            <a:ext cx="1194748" cy="1091206"/>
+                          </a:xfrm>
+                          <a:prstGeom prst="rect">
+                            <a:avLst/>
+                          </a:prstGeom>
+                          <a:solidFill>
+                            <a:schemeClr val="lt1"/>
+                          </a:solidFill>
+                          <a:ln>
+                            <a:solidFill>
+                              <a:srgbClr val="000000"/>
+                            </a:solidFill>
+                          </a:ln>
+                        </wps:spPr>
+                        <wps:txbx>
+                          <w:txbxContent xmlns:w="http://schemas.openxmlformats.org/wordprocessingml/2006/main">
+                            <w:p>
+                              <w:pPr>
+                                <w:spacing w:line="254" w:lineRule="auto"/>
+                                <w:rPr>
+                                  <w:rFonts w:ascii="Calibri" w:hAnsi="Calibri" w:cs="Calibri"/>
+                                  <w:color w:val="000000"/>
+                                  <w:kern w:val="0"/>
+                                  <w:lang w:val="en-US"/>
+                                  <w14:ligatures xmlns:w14="http://schemas.microsoft.com/office/word/2010/wordml" w14:val="none"/>
+                                </w:rPr>
+                              </w:pPr>
+                              <w:r>
+                                <w:rPr>
+                                  <w:rFonts w:ascii="Calibri" w:hAnsi="Calibri" w:cs="Calibri"/>
+                                  <w:color w:val="000000"/>
+                                  <w:lang w:val="en-US"/>
+                                </w:rPr>
+                                <w:t>bool cambiarTipo(bool)</w:t>
+                              </w:r>
+                            </w:p>
+                          </w:txbxContent>
+                        </wps:txbx>
+                        <wps:bodyPr anchor="t"/>
+                      </wps:wsp>
+                      <wps:wsp xmlns:wps="http://schemas.microsoft.com/office/word/2010/wordprocessingShape">
+                        <wps:cNvPr id="16" name="Conector recto de flecha 16"/>
+                        <wps:cNvCnPr/>
+                        <wps:spPr>
+                          <a:xfrm>
+                            <a:off x="1623722" y="1251329"/>
+                            <a:ext cx="348205" cy="14811"/>
+                          </a:xfrm>
+                          <a:prstGeom prst="straightConnector1">
+                            <a:avLst/>
+                          </a:prstGeom>
+                          <a:ln/>
+                        </wps:spPr>
+                        <wps:style>
+                          <a:lnRef idx="1">
+                            <a:schemeClr val="accent1"/>
+                          </a:lnRef>
+                          <a:fillRef idx="0">
+                            <a:schemeClr val="accent1"/>
+                          </a:fillRef>
+                          <a:effectRef idx="0">
+                            <a:scrgbClr r="0" g="0" b="0"/>
+                          </a:effectRef>
+                          <a:fontRef idx="minor">
+                            <a:schemeClr val="tx1"/>
+                          </a:fontRef>
+                        </wps:style>
+                        <wps:bodyPr/>
+                      </wps:wsp>
+                      <wps:wsp xmlns:wps="http://schemas.microsoft.com/office/word/2010/wordprocessingShape">
+                        <wps:cNvPr id="17" name="Conector recto de flecha 17"/>
+                        <wps:cNvCnPr/>
+                        <wps:spPr>
+                          <a:xfrm>
+                            <a:off x="3943637" y="1303950"/>
+                            <a:ext cx="190055" cy="6155"/>
+                          </a:xfrm>
+                          <a:prstGeom prst="straightConnector1">
+                            <a:avLst/>
+                          </a:prstGeom>
+                          <a:ln/>
+                        </wps:spPr>
+                        <wps:style>
+                          <a:lnRef idx="1">
+                            <a:schemeClr val="accent1"/>
+                          </a:lnRef>
+                          <a:fillRef idx="0">
+                            <a:schemeClr val="accent1"/>
+                          </a:fillRef>
+                          <a:effectRef idx="0">
+                            <a:scrgbClr r="0" g="0" b="0"/>
+                          </a:effectRef>
+                          <a:fontRef idx="minor">
+                            <a:schemeClr val="tx1"/>
+                          </a:fontRef>
+                        </wps:style>
+                        <wps:bodyPr/>
+                      </wps:wsp>
+                      <wps:wsp xmlns:wps="http://schemas.microsoft.com/office/word/2010/wordprocessingShape">
+                        <wps:cNvPr id="18" name="Rectángulo 18"/>
+                        <wps:cNvSpPr/>
+                        <wps:spPr>
+                          <a:xfrm>
+                            <a:off x="1577393" y="965048"/>
+                            <a:ext cx="236557" cy="244838"/>
+                          </a:xfrm>
+                          <a:prstGeom prst="rect">
+                            <a:avLst/>
+                          </a:prstGeom>
+                          <a:solidFill>
+                            <a:schemeClr val="lt1"/>
+                          </a:solidFill>
+                          <a:ln>
+                            <a:noFill/>
+                          </a:ln>
+                        </wps:spPr>
+                        <wps:txbx>
+                          <w:txbxContent xmlns:w="http://schemas.openxmlformats.org/wordprocessingml/2006/main">
+                            <w:p>
+                              <w:pPr>
+                                <w:spacing w:line="252" w:lineRule="auto"/>
+                                <w:rPr>
+                                  <w:rFonts w:ascii="Calibri" w:hAnsi="Calibri" w:cs="Calibri"/>
+                                  <w:color w:val="000000"/>
+                                  <w:kern w:val="0"/>
+                                  <w:lang w:val="en-US"/>
+                                  <w14:ligatures xmlns:w14="http://schemas.microsoft.com/office/word/2010/wordml" w14:val="none"/>
+                                </w:rPr>
+                              </w:pPr>
+                              <w:r>
+                                <w:rPr>
+                                  <w:rFonts w:ascii="Calibri" w:hAnsi="Calibri" w:cs="Calibri"/>
+                                  <w:color w:val="000000"/>
+                                  <w:lang w:val="en-US"/>
+                                </w:rPr>
+                                <w:t>1</w:t>
+                              </w:r>
+                            </w:p>
+                          </w:txbxContent>
+                        </wps:txbx>
+                        <wps:bodyPr anchor="t"/>
+                      </wps:wsp>
+                      <wps:wsp xmlns:wps="http://schemas.microsoft.com/office/word/2010/wordprocessingShape">
+                        <wps:cNvPr id="19" name="Rectángulo 19"/>
+                        <wps:cNvSpPr/>
+                        <wps:spPr>
+                          <a:xfrm>
+                            <a:off x="3837772" y="968724"/>
+                            <a:ext cx="174131" cy="301635"/>
+                          </a:xfrm>
+                          <a:prstGeom prst="rect">
+                            <a:avLst/>
+                          </a:prstGeom>
+                          <a:solidFill>
+                            <a:schemeClr val="lt1"/>
+                          </a:solidFill>
+                          <a:ln>
+                            <a:noFill/>
+                          </a:ln>
+                        </wps:spPr>
+                        <wps:txbx>
+                          <w:txbxContent xmlns:w="http://schemas.openxmlformats.org/wordprocessingml/2006/main">
+                            <w:p>
+                              <w:pPr>
+                                <w:spacing w:line="252" w:lineRule="auto"/>
+                                <w:rPr>
+                                  <w:rFonts w:ascii="Calibri" w:hAnsi="Calibri" w:cs="Calibri"/>
+                                  <w:color w:val="000000"/>
+                                  <w:kern w:val="0"/>
+                                  <w:lang w:val="en-US"/>
+                                  <w14:ligatures xmlns:w14="http://schemas.microsoft.com/office/word/2010/wordml" w14:val="none"/>
+                                </w:rPr>
+                              </w:pPr>
+                              <w:r>
+                                <w:rPr>
+                                  <w:rFonts w:ascii="Calibri" w:hAnsi="Calibri" w:cs="Calibri"/>
+                                  <w:color w:val="000000"/>
+                                  <w:lang w:val="en-US"/>
+                                </w:rPr>
+                                <w:t>1</w:t>
+                              </w:r>
+                            </w:p>
+                          </w:txbxContent>
+                        </wps:txbx>
+                        <wps:bodyPr anchor="t"/>
+                      </wps:wsp>
+                      <wps:wsp xmlns:wps="http://schemas.microsoft.com/office/word/2010/wordprocessingShape">
+                        <wps:cNvPr id="20" name="Rectángulo 20"/>
+                        <wps:cNvSpPr/>
+                        <wps:spPr>
+                          <a:xfrm>
+                            <a:off x="1847771" y="985221"/>
+                            <a:ext cx="248311" cy="204494"/>
+                          </a:xfrm>
+                          <a:prstGeom prst="rect">
+                            <a:avLst/>
+                          </a:prstGeom>
+                          <a:solidFill>
+                            <a:schemeClr val="lt1"/>
+                          </a:solidFill>
+                          <a:ln>
+                            <a:noFill/>
+                          </a:ln>
+                        </wps:spPr>
+                        <wps:txbx>
+                          <w:txbxContent xmlns:w="http://schemas.openxmlformats.org/wordprocessingml/2006/main">
+                            <w:p>
+                              <w:pPr>
+                                <w:spacing w:line="252" w:lineRule="auto"/>
+                                <w:rPr>
+                                  <w:rFonts w:ascii="Calibri" w:hAnsi="Calibri" w:cs="Calibri"/>
+                                  <w:color w:val="000000"/>
+                                  <w:kern w:val="0"/>
+                                  <w:lang w:val="en-US"/>
+                                  <w14:ligatures xmlns:w14="http://schemas.microsoft.com/office/word/2010/wordml" w14:val="none"/>
+                                </w:rPr>
+                              </w:pPr>
+                              <w:r>
+                                <w:rPr>
+                                  <w:rFonts w:ascii="Calibri" w:hAnsi="Calibri" w:cs="Calibri"/>
+                                  <w:color w:val="000000"/>
+                                  <w:lang w:val="en-US"/>
+                                </w:rPr>
+                                <w:t>N</w:t>
+                              </w:r>
+                            </w:p>
+                          </w:txbxContent>
+                        </wps:txbx>
+                        <wps:bodyPr anchor="t"/>
+                      </wps:wsp>
+                      <wps:wsp xmlns:wps="http://schemas.microsoft.com/office/word/2010/wordprocessingShape">
+                        <wps:cNvPr id="21" name="Rectángulo 21"/>
+                        <wps:cNvSpPr/>
+                        <wps:spPr>
+                          <a:xfrm>
+                            <a:off x="4018769" y="1047445"/>
+                            <a:ext cx="229847" cy="211291"/>
+                          </a:xfrm>
+                          <a:prstGeom prst="rect">
+                            <a:avLst/>
+                          </a:prstGeom>
+                          <a:solidFill>
+                            <a:schemeClr val="lt1"/>
+                          </a:solidFill>
+                          <a:ln>
+                            <a:noFill/>
+                          </a:ln>
+                        </wps:spPr>
+                        <wps:txbx>
+                          <w:txbxContent xmlns:w="http://schemas.openxmlformats.org/wordprocessingml/2006/main">
+                            <w:p>
+                              <w:pPr>
+                                <w:spacing w:line="252" w:lineRule="auto"/>
+                                <w:rPr>
+                                  <w:rFonts w:ascii="Calibri" w:hAnsi="Calibri" w:cs="Calibri"/>
+                                  <w:color w:val="000000"/>
+                                  <w:kern w:val="0"/>
+                                  <w:lang w:val="en-US"/>
+                                  <w14:ligatures xmlns:w14="http://schemas.microsoft.com/office/word/2010/wordml" w14:val="none"/>
+                                </w:rPr>
+                              </w:pPr>
+                              <w:r>
+                                <w:rPr>
+                                  <w:rFonts w:ascii="Calibri" w:hAnsi="Calibri" w:cs="Calibri"/>
+                                  <w:color w:val="000000"/>
+                                  <w:lang w:val="en-US"/>
+                                </w:rPr>
+                                <w:t>N</w:t>
+                              </w:r>
+                            </w:p>
+                          </w:txbxContent>
+                        </wps:txbx>
+                        <wps:bodyPr anchor="t"/>
+                      </wps:wsp>
+                    </wpg:wgp>
+                  </a:graphicData>
+                </a:graphic>
+              </wp:inline>
+            </w:drawing>
+          </mc:Choice>
+          <mc:Fallback xmlns:mc="http://schemas.openxmlformats.org/markup-compatibility/2006"/>
+        </mc:AlternateContent>
+      </w:r>
+    </w:p>
+    <w:p>
+      <w:pPr>
+        <w:pStyle w:val="Normal"/>
+      </w:pPr>
+    </w:p>
+    <w:p>
+      <w:pPr>
+        <w:pStyle w:val="Normal"/>
+        <w:jc w:val="right"/>
+      </w:pPr>
+      <w:r>
+        <w:rPr>
+          <w:noProof/>
+        </w:rPr>
+        <mc:AlternateContent xmlns:mc="http://schemas.openxmlformats.org/markup-compatibility/2006">
+          <mc:Choice xmlns:mc="http://schemas.openxmlformats.org/markup-compatibility/2006" Requires="wpg">
+            <w:drawing xmlns:w="http://schemas.openxmlformats.org/wordprocessingml/2006/main">
+              <wp:inline xmlns:wp="http://schemas.openxmlformats.org/drawingml/2006/wordprocessingDrawing" xmlns:wp14="http://schemas.microsoft.com/office/word/2010/wordprocessingDrawing" distT="0" distB="0" distL="0" distR="0" wp14:anchorId="7A0EBF3C" wp14:editId="5DCDFEFB">
+                <wp:extent xmlns:wp="http://schemas.openxmlformats.org/drawingml/2006/wordprocessingDrawing" cx="1197328" cy="2338591"/>
+                <wp:effectExtent xmlns:wp="http://schemas.openxmlformats.org/drawingml/2006/wordprocessingDrawing" l="0" t="0" r="22225" b="24130"/>
+                <wp:docPr xmlns:wp="http://schemas.openxmlformats.org/drawingml/2006/wordprocessingDrawing" id="1703539052" name="Grupo 4"/>
+                <wp:cNvGraphicFramePr xmlns:wp="http://schemas.openxmlformats.org/drawingml/2006/wordprocessingDrawing"/>
+                <a:graphic xmlns:a="http://schemas.openxmlformats.org/drawingml/2006/main">
+                  <a:graphicData uri="http://schemas.microsoft.com/office/word/2010/wordprocessingGroup">
+                    <wpg:wgp xmlns:wpg="http://schemas.microsoft.com/office/word/2010/wordprocessingGroup">
+                      <wpg:cNvGrpSpPr/>
+                      <wpg:grpSpPr>
+                        <a:xfrm>
+                          <a:off x="0" y="0"/>
+                          <a:ext cx="1197328" cy="2338591"/>
+                          <a:chOff x="0" y="0"/>
+                          <a:chExt cx="1197328" cy="2338591"/>
+                        </a:xfrm>
+                      </wpg:grpSpPr>
+                      <wps:wsp xmlns:wps="http://schemas.microsoft.com/office/word/2010/wordprocessingShape">
+                        <wps:cNvPr id="1" name="Rectángulo 1"/>
+                        <wps:cNvSpPr/>
+                        <wps:spPr>
+                          <a:xfrm>
+                            <a:off x="1999" y="489286"/>
+                            <a:ext cx="1192133" cy="749954"/>
+                          </a:xfrm>
+                          <a:prstGeom prst="rect">
+                            <a:avLst/>
+                          </a:prstGeom>
+                          <a:solidFill>
+                            <a:schemeClr val="lt1"/>
+                          </a:solidFill>
+                          <a:ln>
+                            <a:solidFill>
+                              <a:srgbClr val="000000"/>
+                            </a:solidFill>
+                          </a:ln>
+                        </wps:spPr>
+                        <wps:txbx>
+                          <w:txbxContent xmlns:w="http://schemas.openxmlformats.org/wordprocessingml/2006/main">
+                            <w:p>
+                              <w:pPr>
+                                <w:spacing w:line="252" w:lineRule="auto"/>
+                                <w:rPr>
+                                  <w:rFonts w:ascii="Calibri" w:hAnsi="Calibri" w:cs="Calibri"/>
+                                  <w:color w:val="000000"/>
+                                  <w:kern w:val="0"/>
+                                  <w:lang w:val="en-US"/>
+                                  <w14:ligatures xmlns:w14="http://schemas.microsoft.com/office/word/2010/wordml" w14:val="none"/>
+                                </w:rPr>
+                              </w:pPr>
+                              <w:r>
+                                <w:rPr>
+                                  <w:rFonts w:ascii="Calibri" w:hAnsi="Calibri" w:cs="Calibri"/>
+                                  <w:color w:val="000000"/>
+                                  <w:lang w:val="en-US"/>
+                                </w:rPr>
+                                <w:t>-string nombre</w:t>
+                              </w:r>
+                            </w:p>
+                            <w:p>
+                              <w:pPr>
+                                <w:spacing w:line="252" w:lineRule="auto"/>
+                                <w:rPr>
+                                  <w:rFonts w:ascii="Calibri" w:hAnsi="Calibri" w:cs="Calibri"/>
+                                  <w:color w:val="000000"/>
+                                  <w:lang w:val="en-US"/>
+                                </w:rPr>
+                              </w:pPr>
+                              <w:r>
+                                <w:rPr>
+                                  <w:rFonts w:ascii="Calibri" w:hAnsi="Calibri" w:cs="Calibri"/>
+                                  <w:color w:val="000000"/>
+                                  <w:lang w:val="en-US"/>
+                                </w:rPr>
+                                <w:t>-bool tipo</w:t>
+                              </w:r>
+                            </w:p>
+                          </w:txbxContent>
+                        </wps:txbx>
+                        <wps:bodyPr anchor="t"/>
+                      </wps:wsp>
+                      <wps:wsp xmlns:wps="http://schemas.microsoft.com/office/word/2010/wordprocessingShape">
+                        <wps:cNvPr id="2" name="Rectángulo 2"/>
+                        <wps:cNvSpPr/>
+                        <wps:spPr>
+                          <a:xfrm>
+                            <a:off x="0" y="0"/>
+                            <a:ext cx="1194133" cy="488321"/>
+                          </a:xfrm>
+                          <a:prstGeom prst="rect">
+                            <a:avLst/>
+                          </a:prstGeom>
+                          <a:solidFill>
+                            <a:schemeClr val="lt1"/>
+                          </a:solidFill>
+                          <a:ln>
+                            <a:solidFill>
+                              <a:srgbClr val="000000"/>
+                            </a:solidFill>
+                          </a:ln>
+                        </wps:spPr>
+                        <wps:txbx>
+                          <w:txbxContent xmlns:w="http://schemas.openxmlformats.org/wordprocessingml/2006/main">
+                            <w:p>
+                              <w:pPr>
+                                <w:spacing w:line="252" w:lineRule="auto"/>
+                                <w:rPr>
+                                  <w:rFonts w:ascii="Calibri" w:hAnsi="Calibri" w:cs="Calibri"/>
+                                  <w:color w:val="000000"/>
+                                  <w:kern w:val="0"/>
+                                  <w:lang w:val="en-US"/>
+                                  <w14:ligatures xmlns:w14="http://schemas.microsoft.com/office/word/2010/wordml" w14:val="none"/>
+                                </w:rPr>
+                              </w:pPr>
+                              <w:r>
+                                <w:rPr>
+                                  <w:rFonts w:ascii="Calibri" w:hAnsi="Calibri" w:cs="Calibri"/>
+                                  <w:color w:val="000000"/>
+                                  <w:lang w:val="en-US"/>
+                                </w:rPr>
+                                <w:t>EstacionTransfer</w:t>
+                              </w:r>
+                            </w:p>
+                          </w:txbxContent>
+                        </wps:txbx>
+                        <wps:bodyPr anchor="t"/>
+                      </wps:wsp>
+                      <wps:wsp xmlns:wps="http://schemas.microsoft.com/office/word/2010/wordprocessingShape">
+                        <wps:cNvPr id="3" name="Rectángulo 3"/>
+                        <wps:cNvSpPr/>
+                        <wps:spPr>
+                          <a:xfrm>
+                            <a:off x="2580" y="1247385"/>
+                            <a:ext cx="1194748" cy="1091206"/>
+                          </a:xfrm>
+                          <a:prstGeom prst="rect">
+                            <a:avLst/>
+                          </a:prstGeom>
+                          <a:solidFill>
+                            <a:schemeClr val="lt1"/>
+                          </a:solidFill>
+                          <a:ln>
+                            <a:solidFill>
+                              <a:srgbClr val="000000"/>
+                            </a:solidFill>
+                          </a:ln>
+                        </wps:spPr>
+                        <wps:txbx>
+                          <w:txbxContent xmlns:w="http://schemas.openxmlformats.org/wordprocessingml/2006/main">
+                            <w:p>
+                              <w:pPr>
                                 <w:spacing w:line="256" w:lineRule="auto"/>
                                 <w:rPr>
                                   <w:rFonts w:ascii="Calibri" w:hAnsi="Calibri" w:cs="Calibri"/>
@@ -811,43 +1369,7 @@
                                   <w:color w:val="000000"/>
                                   <w:lang w:val="en-US"/>
                                 </w:rPr>
-                                <w:t>+ void agregarEstacion()</w:t>
-                              </w:r>
-                            </w:p>
-                            <w:p>
-                              <w:pPr>
-                                <w:spacing w:line="256" w:lineRule="auto"/>
-                                <w:rPr>
-                                  <w:rFonts w:ascii="Calibri" w:hAnsi="Calibri" w:cs="Calibri"/>
-                                  <w:color w:val="000000"/>
-                                  <w:lang w:val="en-US"/>
-                                </w:rPr>
-                              </w:pPr>
-                              <w:r>
-                                <w:rPr>
-                                  <w:rFonts w:ascii="Calibri" w:hAnsi="Calibri" w:cs="Calibri"/>
-                                  <w:color w:val="000000"/>
-                                  <w:lang w:val="en-US"/>
-                                </w:rPr>
-                                <w:t>+void eliminarEstacion()</w:t>
-                              </w:r>
-                            </w:p>
-                            <w:p>
-                              <w:pPr>
-                                <w:spacing w:line="256" w:lineRule="auto"/>
-                                <w:rPr>
-                                  <w:rFonts w:ascii="Calibri" w:hAnsi="Calibri" w:cs="Calibri"/>
-                                  <w:color w:val="000000"/>
-                                  <w:lang w:val="en-US"/>
-                                </w:rPr>
-                              </w:pPr>
-                              <w:r>
-                                <w:rPr>
-                                  <w:rFonts w:ascii="Calibri" w:hAnsi="Calibri" w:cs="Calibri"/>
-                                  <w:color w:val="000000"/>
-                                  <w:lang w:val="en-US"/>
-                                </w:rPr>
-                                <w:t>+contarEstaciones(Linea)</w:t>
+                                <w:t>bool cambiarTipo(bool)</w:t>
                               </w:r>
                             </w:p>
                           </w:txbxContent>
@@ -1295,32 +1817,6 @@
     <w:semiHidden/>
     <w:unhideWhenUsed/>
   </w:style>
-  <w:style xmlns:w="http://schemas.openxmlformats.org/wordprocessingml/2006/main" w:type="table" w:styleId="TableGrid">
-    <w:name xmlns:w="http://schemas.openxmlformats.org/wordprocessingml/2006/main" w:val="Table Grid"/>
-    <w:basedOn xmlns:w="http://schemas.openxmlformats.org/wordprocessingml/2006/main" w:val="TableNormal"/>
-    <w:uiPriority xmlns:w="http://schemas.openxmlformats.org/wordprocessingml/2006/main" w:val="59"/>
-    <w:rsid xmlns:w="http://schemas.openxmlformats.org/wordprocessingml/2006/main" w:val="00FB4123"/>
-    <w:pPr xmlns:w="http://schemas.openxmlformats.org/wordprocessingml/2006/main">
-      <w:spacing w:after="0" w:line="240" w:lineRule="auto"/>
-    </w:pPr>
-    <w:tblPr xmlns:w="http://schemas.openxmlformats.org/wordprocessingml/2006/main">
-      <w:tblInd w:w="0" w:type="dxa"/>
-      <w:tblBorders>
-        <w:top w:val="single" w:color="000000" w:themeColor="text1" w:sz="4" w:space="0"/>
-        <w:left w:val="single" w:color="000000" w:themeColor="text1" w:sz="4" w:space="0"/>
-        <w:bottom w:val="single" w:color="000000" w:themeColor="text1" w:sz="4" w:space="0"/>
-        <w:right w:val="single" w:color="000000" w:themeColor="text1" w:sz="4" w:space="0"/>
-        <w:insideH w:val="single" w:color="000000" w:themeColor="text1" w:sz="4" w:space="0"/>
-        <w:insideV w:val="single" w:color="000000" w:themeColor="text1" w:sz="4" w:space="0"/>
-      </w:tblBorders>
-      <w:tblCellMar>
-        <w:top w:w="0" w:type="dxa"/>
-        <w:left w:w="108" w:type="dxa"/>
-        <w:bottom w:w="0" w:type="dxa"/>
-        <w:right w:w="108" w:type="dxa"/>
-      </w:tblCellMar>
-    </w:tblPr>
-  </w:style>
 </w:styles>
 </file>
 

</xml_diff>

<commit_message>
Informe actualizado con inquietud sobre diseño
</commit_message>
<xml_diff>
--- a/InformeII.docx
+++ b/InformeII.docx
@@ -138,6 +138,48 @@
         <w:rPr/>
         <w:t xml:space="preserve"> </w:t>
       </w:r>
+    </w:p>
+    <w:p>
+      <w:pPr>
+        <w:pStyle w:val="Normal"/>
+        <w:suppressLineNumbers w:val="0"/>
+        <w:bidi w:val="0"/>
+        <w:spacing w:before="0" w:beforeAutospacing="off" w:after="160" w:afterAutospacing="off" w:line="279" w:lineRule="auto"/>
+        <w:ind w:left="0" w:right="0"/>
+        <w:jc w:val="left"/>
+      </w:pPr>
+    </w:p>
+    <w:p>
+      <w:pPr>
+        <w:pStyle w:val="Normal"/>
+        <w:suppressLineNumbers w:val="0"/>
+        <w:bidi w:val="0"/>
+        <w:spacing w:before="0" w:beforeAutospacing="off" w:after="160" w:afterAutospacing="off" w:line="279" w:lineRule="auto"/>
+        <w:ind w:left="0" w:right="0"/>
+        <w:jc w:val="left"/>
+      </w:pPr>
+      <w:r>
+        <w:rPr/>
+        <w:t xml:space="preserve">Las estaciones de transferencia no se pueden eliminar, en una red con más de una línea deben estar todas conectadas, lo que obliga a tener como mínimo una estación de transferencia en una línea, y esto por ende llevara a que la única línea que se pueda eliminar sea aquella que sea única en una red. Este es un motivo que me ha frenado en el diseño. </w:t>
+      </w:r>
+      <w:r>
+        <w:rPr/>
+        <w:t>Soluci´ón</w:t>
+      </w:r>
+      <w:r>
+        <w:rPr/>
+        <w:t>: vamos a asumir que esto es así, mientras mañana consultamos con los clientes.</w:t>
+      </w:r>
+    </w:p>
+    <w:p>
+      <w:pPr>
+        <w:pStyle w:val="Normal"/>
+        <w:suppressLineNumbers w:val="0"/>
+        <w:bidi w:val="0"/>
+        <w:spacing w:before="0" w:beforeAutospacing="off" w:after="160" w:afterAutospacing="off" w:line="279" w:lineRule="auto"/>
+        <w:ind w:left="0" w:right="0"/>
+        <w:jc w:val="left"/>
+      </w:pPr>
     </w:p>
     <w:p>
       <w:pPr>

</xml_diff>